<commit_message>
add data and test case document
</commit_message>
<xml_diff>
--- a/documents/Hbase测试描述.docx
+++ b/documents/Hbase测试描述.docx
@@ -5,9 +5,6 @@
     <w:p>
       <w:pPr>
         <w:pStyle w:val="2"/>
-        <w:rPr>
-          <w:rFonts w:hint="eastAsia"/>
-        </w:rPr>
       </w:pPr>
       <w:r>
         <w:rPr>
@@ -17,11 +14,6 @@
       </w:r>
     </w:p>
     <w:p>
-      <w:pPr>
-        <w:rPr>
-          <w:rFonts w:hint="eastAsia"/>
-        </w:rPr>
-      </w:pPr>
       <w:r>
         <w:rPr>
           <w:rFonts w:hint="eastAsia"/>
@@ -95,19 +87,10 @@
         <w:t>角色。</w:t>
       </w:r>
     </w:p>
-    <w:p>
-      <w:pPr>
-        <w:rPr>
-          <w:rFonts w:hint="eastAsia"/>
-        </w:rPr>
-      </w:pPr>
-    </w:p>
+    <w:p/>
     <w:p>
       <w:pPr>
         <w:pStyle w:val="3"/>
-        <w:rPr>
-          <w:rFonts w:hint="eastAsia"/>
-        </w:rPr>
       </w:pPr>
       <w:r>
         <w:rPr>
@@ -125,8 +108,8 @@
       <w:tblGrid>
         <w:gridCol w:w="822"/>
         <w:gridCol w:w="3557"/>
-        <w:gridCol w:w="840"/>
-        <w:gridCol w:w="3303"/>
+        <w:gridCol w:w="1541"/>
+        <w:gridCol w:w="2602"/>
       </w:tblGrid>
       <w:tr>
         <w:tc>
@@ -135,11 +118,6 @@
             <w:shd w:val="clear" w:color="auto" w:fill="8DB3E2" w:themeFill="text2" w:themeFillTint="66"/>
           </w:tcPr>
           <w:p>
-            <w:pPr>
-              <w:rPr>
-                <w:rFonts w:hint="eastAsia"/>
-              </w:rPr>
-            </w:pPr>
             <w:r>
               <w:rPr>
                 <w:rFonts w:hint="eastAsia"/>
@@ -154,11 +132,6 @@
             <w:shd w:val="clear" w:color="auto" w:fill="8DB3E2" w:themeFill="text2" w:themeFillTint="66"/>
           </w:tcPr>
           <w:p>
-            <w:pPr>
-              <w:rPr>
-                <w:rFonts w:hint="eastAsia"/>
-              </w:rPr>
-            </w:pPr>
             <w:r>
               <w:rPr>
                 <w:rFonts w:hint="eastAsia"/>
@@ -169,15 +142,10 @@
         </w:tc>
         <w:tc>
           <w:tcPr>
-            <w:tcW w:w="0" w:type="auto"/>
+            <w:tcW w:w="1541" w:type="dxa"/>
             <w:shd w:val="clear" w:color="auto" w:fill="8DB3E2" w:themeFill="text2" w:themeFillTint="66"/>
           </w:tcPr>
           <w:p>
-            <w:pPr>
-              <w:rPr>
-                <w:rFonts w:hint="eastAsia"/>
-              </w:rPr>
-            </w:pPr>
             <w:r>
               <w:rPr>
                 <w:rFonts w:hint="eastAsia"/>
@@ -194,15 +162,10 @@
         </w:tc>
         <w:tc>
           <w:tcPr>
-            <w:tcW w:w="0" w:type="auto"/>
+            <w:tcW w:w="2602" w:type="dxa"/>
             <w:shd w:val="clear" w:color="auto" w:fill="8DB3E2" w:themeFill="text2" w:themeFillTint="66"/>
           </w:tcPr>
           <w:p>
-            <w:pPr>
-              <w:rPr>
-                <w:rFonts w:hint="eastAsia"/>
-              </w:rPr>
-            </w:pPr>
             <w:r>
               <w:rPr>
                 <w:rFonts w:hint="eastAsia"/>
@@ -218,11 +181,6 @@
             <w:tcW w:w="0" w:type="auto"/>
           </w:tcPr>
           <w:p>
-            <w:pPr>
-              <w:rPr>
-                <w:rFonts w:hint="eastAsia"/>
-              </w:rPr>
-            </w:pPr>
             <w:r>
               <w:rPr>
                 <w:rFonts w:hint="eastAsia"/>
@@ -236,11 +194,6 @@
             <w:tcW w:w="0" w:type="auto"/>
           </w:tcPr>
           <w:p>
-            <w:pPr>
-              <w:rPr>
-                <w:rFonts w:hint="eastAsia"/>
-              </w:rPr>
-            </w:pPr>
             <w:r>
               <w:rPr>
                 <w:rFonts w:hint="eastAsia"/>
@@ -255,11 +208,6 @@
             </w:r>
           </w:p>
           <w:p>
-            <w:pPr>
-              <w:rPr>
-                <w:rFonts w:hint="eastAsia"/>
-              </w:rPr>
-            </w:pPr>
             <w:r>
               <w:rPr>
                 <w:rFonts w:hint="eastAsia"/>
@@ -280,11 +228,6 @@
             </w:r>
           </w:p>
           <w:p>
-            <w:pPr>
-              <w:rPr>
-                <w:rFonts w:hint="eastAsia"/>
-              </w:rPr>
-            </w:pPr>
             <w:r>
               <w:rPr>
                 <w:rFonts w:hint="eastAsia"/>
@@ -299,11 +242,6 @@
             </w:r>
           </w:p>
           <w:p>
-            <w:pPr>
-              <w:rPr>
-                <w:rFonts w:hint="eastAsia"/>
-              </w:rPr>
-            </w:pPr>
             <w:r>
               <w:rPr>
                 <w:rFonts w:hint="eastAsia"/>
@@ -328,13 +266,12 @@
               </w:rPr>
               <w:t>转硬盘做数据盘</w:t>
             </w:r>
-          </w:p>
-          <w:p>
-            <w:pPr>
-              <w:rPr>
-                <w:rFonts w:hint="eastAsia"/>
-              </w:rPr>
-            </w:pPr>
+            <w:r>
+              <w:rPr>
+                <w:rFonts w:hint="eastAsia"/>
+              </w:rPr>
+              <w:t>，</w:t>
+            </w:r>
             <w:r>
               <w:rPr>
                 <w:rFonts w:hint="eastAsia"/>
@@ -363,26 +300,22 @@
         </w:tc>
         <w:tc>
           <w:tcPr>
-            <w:tcW w:w="0" w:type="auto"/>
+            <w:tcW w:w="1541" w:type="dxa"/>
           </w:tcPr>
           <w:p>
-            <w:pPr>
-              <w:rPr>
-                <w:rFonts w:hint="eastAsia"/>
-              </w:rPr>
-            </w:pPr>
+            <w:r>
+              <w:rPr>
+                <w:rFonts w:hint="eastAsia"/>
+              </w:rPr>
+              <w:t>166.111.66.46</w:t>
+            </w:r>
           </w:p>
         </w:tc>
         <w:tc>
           <w:tcPr>
-            <w:tcW w:w="0" w:type="auto"/>
+            <w:tcW w:w="2602" w:type="dxa"/>
           </w:tcPr>
           <w:p>
-            <w:pPr>
-              <w:rPr>
-                <w:rFonts w:hint="eastAsia"/>
-              </w:rPr>
-            </w:pPr>
             <w:r>
               <w:rPr>
                 <w:rFonts w:hint="eastAsia"/>
@@ -422,11 +355,6 @@
             <w:tcW w:w="0" w:type="auto"/>
           </w:tcPr>
           <w:p>
-            <w:pPr>
-              <w:rPr>
-                <w:rFonts w:hint="eastAsia"/>
-              </w:rPr>
-            </w:pPr>
             <w:r>
               <w:rPr>
                 <w:rFonts w:hint="eastAsia"/>
@@ -440,11 +368,6 @@
             <w:tcW w:w="0" w:type="auto"/>
           </w:tcPr>
           <w:p>
-            <w:pPr>
-              <w:rPr>
-                <w:rFonts w:hint="eastAsia"/>
-              </w:rPr>
-            </w:pPr>
             <w:r>
               <w:rPr>
                 <w:rFonts w:hint="eastAsia"/>
@@ -459,11 +382,6 @@
             </w:r>
           </w:p>
           <w:p>
-            <w:pPr>
-              <w:rPr>
-                <w:rFonts w:hint="eastAsia"/>
-              </w:rPr>
-            </w:pPr>
             <w:r>
               <w:rPr>
                 <w:rFonts w:hint="eastAsia"/>
@@ -472,11 +390,6 @@
             </w:r>
           </w:p>
           <w:p>
-            <w:pPr>
-              <w:rPr>
-                <w:rFonts w:hint="eastAsia"/>
-              </w:rPr>
-            </w:pPr>
             <w:r>
               <w:rPr>
                 <w:rFonts w:hint="eastAsia"/>
@@ -491,11 +404,6 @@
             </w:r>
           </w:p>
           <w:p>
-            <w:pPr>
-              <w:rPr>
-                <w:rFonts w:hint="eastAsia"/>
-              </w:rPr>
-            </w:pPr>
             <w:r>
               <w:rPr>
                 <w:rFonts w:hint="eastAsia"/>
@@ -522,11 +430,6 @@
             </w:r>
           </w:p>
           <w:p>
-            <w:pPr>
-              <w:rPr>
-                <w:rFonts w:hint="eastAsia"/>
-              </w:rPr>
-            </w:pPr>
             <w:r>
               <w:rPr>
                 <w:rFonts w:hint="eastAsia"/>
@@ -555,26 +458,22 @@
         </w:tc>
         <w:tc>
           <w:tcPr>
-            <w:tcW w:w="0" w:type="auto"/>
+            <w:tcW w:w="1541" w:type="dxa"/>
           </w:tcPr>
           <w:p>
-            <w:pPr>
-              <w:rPr>
-                <w:rFonts w:hint="eastAsia"/>
-              </w:rPr>
-            </w:pPr>
+            <w:r>
+              <w:rPr>
+                <w:rFonts w:hint="eastAsia"/>
+              </w:rPr>
+              <w:t>166.111.66.73</w:t>
+            </w:r>
           </w:p>
         </w:tc>
         <w:tc>
           <w:tcPr>
-            <w:tcW w:w="0" w:type="auto"/>
+            <w:tcW w:w="2602" w:type="dxa"/>
           </w:tcPr>
           <w:p>
-            <w:pPr>
-              <w:rPr>
-                <w:rFonts w:hint="eastAsia"/>
-              </w:rPr>
-            </w:pPr>
             <w:r>
               <w:rPr>
                 <w:rFonts w:hint="eastAsia"/>
@@ -602,11 +501,6 @@
             <w:tcW w:w="0" w:type="auto"/>
           </w:tcPr>
           <w:p>
-            <w:pPr>
-              <w:rPr>
-                <w:rFonts w:hint="eastAsia"/>
-              </w:rPr>
-            </w:pPr>
             <w:r>
               <w:rPr>
                 <w:rFonts w:hint="eastAsia"/>
@@ -620,11 +514,6 @@
             <w:tcW w:w="0" w:type="auto"/>
           </w:tcPr>
           <w:p>
-            <w:pPr>
-              <w:rPr>
-                <w:rFonts w:hint="eastAsia"/>
-              </w:rPr>
-            </w:pPr>
             <w:r>
               <w:rPr>
                 <w:rFonts w:hint="eastAsia"/>
@@ -639,11 +528,6 @@
             </w:r>
           </w:p>
           <w:p>
-            <w:pPr>
-              <w:rPr>
-                <w:rFonts w:hint="eastAsia"/>
-              </w:rPr>
-            </w:pPr>
             <w:r>
               <w:rPr>
                 <w:rFonts w:hint="eastAsia"/>
@@ -652,11 +536,6 @@
             </w:r>
           </w:p>
           <w:p>
-            <w:pPr>
-              <w:rPr>
-                <w:rFonts w:hint="eastAsia"/>
-              </w:rPr>
-            </w:pPr>
             <w:r>
               <w:rPr>
                 <w:rFonts w:hint="eastAsia"/>
@@ -671,11 +550,6 @@
             </w:r>
           </w:p>
           <w:p>
-            <w:pPr>
-              <w:rPr>
-                <w:rFonts w:hint="eastAsia"/>
-              </w:rPr>
-            </w:pPr>
             <w:r>
               <w:rPr>
                 <w:rFonts w:hint="eastAsia"/>
@@ -702,11 +576,6 @@
             </w:r>
           </w:p>
           <w:p>
-            <w:pPr>
-              <w:rPr>
-                <w:rFonts w:hint="eastAsia"/>
-              </w:rPr>
-            </w:pPr>
             <w:r>
               <w:rPr>
                 <w:rFonts w:hint="eastAsia"/>
@@ -735,26 +604,22 @@
         </w:tc>
         <w:tc>
           <w:tcPr>
-            <w:tcW w:w="0" w:type="auto"/>
+            <w:tcW w:w="1541" w:type="dxa"/>
           </w:tcPr>
           <w:p>
-            <w:pPr>
-              <w:rPr>
-                <w:rFonts w:hint="eastAsia"/>
-              </w:rPr>
-            </w:pPr>
+            <w:r>
+              <w:rPr>
+                <w:rFonts w:hint="eastAsia"/>
+              </w:rPr>
+              <w:t>166.111.66.42</w:t>
+            </w:r>
           </w:p>
         </w:tc>
         <w:tc>
           <w:tcPr>
-            <w:tcW w:w="0" w:type="auto"/>
+            <w:tcW w:w="2602" w:type="dxa"/>
           </w:tcPr>
           <w:p>
-            <w:pPr>
-              <w:rPr>
-                <w:rFonts w:hint="eastAsia"/>
-              </w:rPr>
-            </w:pPr>
             <w:r>
               <w:rPr>
                 <w:rFonts w:hint="eastAsia"/>
@@ -777,96 +642,232 @@
         </w:tc>
       </w:tr>
     </w:tbl>
+    <w:p/>
     <w:p>
       <w:pPr>
-        <w:rPr>
-          <w:rFonts w:hint="eastAsia"/>
-        </w:rPr>
+        <w:pStyle w:val="3"/>
       </w:pPr>
+      <w:r>
+        <w:rPr>
+          <w:rFonts w:hint="eastAsia"/>
+        </w:rPr>
+        <w:t>软件环境</w:t>
+      </w:r>
+    </w:p>
+    <w:p>
+      <w:r>
+        <w:rPr>
+          <w:rFonts w:hint="eastAsia"/>
+        </w:rPr>
+        <w:t>OS</w:t>
+      </w:r>
+      <w:r>
+        <w:rPr>
+          <w:rFonts w:hint="eastAsia"/>
+        </w:rPr>
+        <w:t>：</w:t>
+      </w:r>
+      <w:r>
+        <w:rPr>
+          <w:rFonts w:hint="eastAsia"/>
+        </w:rPr>
+        <w:t xml:space="preserve"> CentOS 6.4 x86-64</w:t>
+      </w:r>
+    </w:p>
+    <w:p>
+      <w:r>
+        <w:rPr>
+          <w:rFonts w:hint="eastAsia"/>
+        </w:rPr>
+        <w:t>Java</w:t>
+      </w:r>
+      <w:r>
+        <w:rPr>
+          <w:rFonts w:hint="eastAsia"/>
+        </w:rPr>
+        <w:t>版本：</w:t>
+      </w:r>
+      <w:r>
+        <w:rPr>
+          <w:rFonts w:hint="eastAsia"/>
+        </w:rPr>
+        <w:t>Oracle JDK1.7</w:t>
+      </w:r>
+    </w:p>
+    <w:p>
+      <w:r>
+        <w:rPr>
+          <w:rFonts w:hint="eastAsia"/>
+        </w:rPr>
+        <w:t>Hadoop</w:t>
+      </w:r>
+      <w:r>
+        <w:rPr>
+          <w:rFonts w:hint="eastAsia"/>
+        </w:rPr>
+        <w:t>版本：</w:t>
+      </w:r>
+      <w:r>
+        <w:rPr>
+          <w:rFonts w:hint="eastAsia"/>
+        </w:rPr>
+        <w:t>Hadoop-2.1.0-beta</w:t>
+      </w:r>
     </w:p>
     <w:p>
       <w:pPr>
-        <w:pStyle w:val="3"/>
-        <w:rPr>
-          <w:rFonts w:hint="eastAsia"/>
+        <w:rPr>
+          <w:rFonts w:ascii="宋体" w:eastAsia="宋体" w:hAnsi="宋体" w:cs="宋体"/>
+          <w:kern w:val="0"/>
+          <w:sz w:val="24"/>
+          <w:szCs w:val="24"/>
         </w:rPr>
       </w:pPr>
       <w:r>
         <w:rPr>
           <w:rFonts w:hint="eastAsia"/>
         </w:rPr>
-        <w:t>软件环境</w:t>
+        <w:t>HB</w:t>
+      </w:r>
+      <w:r>
+        <w:rPr>
+          <w:rFonts w:hint="eastAsia"/>
+        </w:rPr>
+        <w:t>ase</w:t>
+      </w:r>
+      <w:r>
+        <w:rPr>
+          <w:rFonts w:hint="eastAsia"/>
+        </w:rPr>
+        <w:t>版本：</w:t>
+      </w:r>
+      <w:r>
+        <w:rPr>
+          <w:rFonts w:hint="eastAsia"/>
+        </w:rPr>
+        <w:t>HBase-0.96</w:t>
+      </w:r>
+      <w:r>
+        <w:rPr>
+          <w:rFonts w:hint="eastAsia"/>
+        </w:rPr>
+        <w:t>（获取源码自己编译的，因为没有匹配</w:t>
+      </w:r>
+      <w:r>
+        <w:rPr>
+          <w:rFonts w:hint="eastAsia"/>
+        </w:rPr>
+        <w:t>hadoop2.1.0</w:t>
+      </w:r>
+      <w:r>
+        <w:rPr>
+          <w:rFonts w:hint="eastAsia"/>
+        </w:rPr>
+        <w:t>和</w:t>
+      </w:r>
+      <w:r>
+        <w:rPr>
+          <w:rFonts w:hint="eastAsia"/>
+        </w:rPr>
+        <w:t>protocolbuf2.5.0</w:t>
+      </w:r>
+      <w:r>
+        <w:rPr>
+          <w:rFonts w:hint="eastAsia"/>
+        </w:rPr>
+        <w:t>版本的已编译好的</w:t>
+      </w:r>
+      <w:r>
+        <w:rPr>
+          <w:rFonts w:hint="eastAsia"/>
+        </w:rPr>
+        <w:t>HBase</w:t>
+      </w:r>
+      <w:r>
+        <w:rPr>
+          <w:rFonts w:hint="eastAsia"/>
+        </w:rPr>
+        <w:t>，编译命令</w:t>
+      </w:r>
+      <w:r>
+        <w:rPr>
+          <w:rFonts w:hint="eastAsia"/>
+        </w:rPr>
+        <w:t xml:space="preserve">mvn package </w:t>
+      </w:r>
+      <w:r>
+        <w:t>–</w:t>
+      </w:r>
+      <w:r>
+        <w:rPr>
+          <w:rFonts w:hint="eastAsia"/>
+        </w:rPr>
+        <w:t xml:space="preserve">DskipTests </w:t>
+      </w:r>
+      <w:r>
+        <w:rPr>
+          <w:rFonts w:ascii="Courier New" w:eastAsia="宋体" w:hAnsi="Courier New" w:cs="Courier New"/>
+          <w:color w:val="333333"/>
+          <w:kern w:val="0"/>
+          <w:sz w:val="18"/>
+          <w:szCs w:val="18"/>
+          <w:shd w:val="clear" w:color="auto" w:fill="F7F7F7"/>
+        </w:rPr>
+        <w:t>-Dhadoop.profile=2.0</w:t>
+      </w:r>
+      <w:r>
+        <w:rPr>
+          <w:rFonts w:ascii="宋体" w:eastAsia="宋体" w:hAnsi="宋体" w:cs="宋体"/>
+          <w:kern w:val="0"/>
+          <w:sz w:val="24"/>
+          <w:szCs w:val="24"/>
+        </w:rPr>
+        <w:t>）</w:t>
+      </w:r>
+    </w:p>
+    <w:p/>
+    <w:p>
+      <w:r>
+        <w:rPr>
+          <w:rFonts w:hint="eastAsia"/>
+        </w:rPr>
+        <w:t>HDFS</w:t>
+      </w:r>
+      <w:r>
+        <w:rPr>
+          <w:rFonts w:hint="eastAsia"/>
+        </w:rPr>
+        <w:t>集群访问</w:t>
       </w:r>
     </w:p>
     <w:p>
-      <w:pPr>
-        <w:rPr>
-          <w:rFonts w:hint="eastAsia"/>
-        </w:rPr>
-      </w:pPr>
-      <w:r>
-        <w:rPr>
-          <w:rFonts w:hint="eastAsia"/>
-        </w:rPr>
-        <w:t>Oracle JDK1.7</w:t>
+      <w:hyperlink r:id="rId7" w:history="1">
+        <w:r>
+          <w:rPr>
+            <w:rStyle w:val="a6"/>
+          </w:rPr>
+          <w:t>http://166.111.66.46:50070</w:t>
+        </w:r>
+      </w:hyperlink>
+    </w:p>
+    <w:p/>
+    <w:p>
+      <w:r>
+        <w:rPr>
+          <w:rFonts w:hint="eastAsia"/>
+        </w:rPr>
+        <w:t>HBASE</w:t>
+      </w:r>
+      <w:r>
+        <w:rPr>
+          <w:rFonts w:hint="eastAsia"/>
+        </w:rPr>
+        <w:t>访问</w:t>
       </w:r>
     </w:p>
     <w:p>
-      <w:pPr>
-        <w:rPr>
-          <w:rFonts w:hint="eastAsia"/>
-        </w:rPr>
-      </w:pPr>
-      <w:r>
-        <w:rPr>
-          <w:rFonts w:hint="eastAsia"/>
-        </w:rPr>
-        <w:t>Hadoop-2.1.0-beta</w:t>
-      </w:r>
-    </w:p>
-    <w:p>
-      <w:pPr>
-        <w:rPr>
-          <w:rFonts w:hint="eastAsia"/>
-        </w:rPr>
-      </w:pPr>
-      <w:r>
-        <w:rPr>
-          <w:rFonts w:hint="eastAsia"/>
-        </w:rPr>
-        <w:t>HBase-0.95.2</w:t>
-      </w:r>
-    </w:p>
-    <w:p>
-      <w:pPr>
-        <w:rPr>
-          <w:rFonts w:hint="eastAsia"/>
-        </w:rPr>
-      </w:pPr>
-    </w:p>
-    <w:p>
-      <w:pPr>
-        <w:rPr>
-          <w:rFonts w:hint="eastAsia"/>
-        </w:rPr>
-      </w:pPr>
-    </w:p>
-    <w:p>
-      <w:pPr>
-        <w:rPr>
-          <w:rFonts w:hint="eastAsia"/>
-        </w:rPr>
-      </w:pPr>
-      <w:r>
-        <w:rPr>
-          <w:rFonts w:hint="eastAsia"/>
-        </w:rPr>
-        <w:t>集群访问</w:t>
-      </w:r>
-    </w:p>
-    <w:p>
-      <w:r>
-        <w:t>http://166.111.66.46:50070</w:t>
+      <w:r>
+        <w:t>http://166.111.66.46:60010</w:t>
       </w:r>
     </w:p>
     <w:sectPr>
@@ -915,6 +916,127 @@
     </w:p>
   </w:footnote>
 </w:footnotes>
+</file>
+
+<file path=word/numbering.xml><?xml version="1.0" encoding="utf-8"?>
+<w:numbering xmlns:ve="http://schemas.openxmlformats.org/markup-compatibility/2006" xmlns:o="urn:schemas-microsoft-com:office:office" xmlns:r="http://schemas.openxmlformats.org/officeDocument/2006/relationships" xmlns:m="http://schemas.openxmlformats.org/officeDocument/2006/math" xmlns:v="urn:schemas-microsoft-com:vml" xmlns:wp="http://schemas.openxmlformats.org/drawingml/2006/wordprocessingDrawing" xmlns:w10="urn:schemas-microsoft-com:office:word" xmlns:w="http://schemas.openxmlformats.org/wordprocessingml/2006/main" xmlns:wne="http://schemas.microsoft.com/office/word/2006/wordml">
+  <w:abstractNum w:abstractNumId="0">
+    <w:nsid w:val="40814DB3"/>
+    <w:multiLevelType w:val="hybridMultilevel"/>
+    <w:tmpl w:val="3FD41514"/>
+    <w:lvl w:ilvl="0" w:tplc="04090001">
+      <w:start w:val="1"/>
+      <w:numFmt w:val="bullet"/>
+      <w:lvlText w:val=""/>
+      <w:lvlJc w:val="left"/>
+      <w:pPr>
+        <w:ind w:left="420" w:hanging="420"/>
+      </w:pPr>
+      <w:rPr>
+        <w:rFonts w:ascii="Wingdings" w:hAnsi="Wingdings" w:hint="default"/>
+      </w:rPr>
+    </w:lvl>
+    <w:lvl w:ilvl="1" w:tplc="04090003" w:tentative="1">
+      <w:start w:val="1"/>
+      <w:numFmt w:val="bullet"/>
+      <w:lvlText w:val=""/>
+      <w:lvlJc w:val="left"/>
+      <w:pPr>
+        <w:ind w:left="840" w:hanging="420"/>
+      </w:pPr>
+      <w:rPr>
+        <w:rFonts w:ascii="Wingdings" w:hAnsi="Wingdings" w:hint="default"/>
+      </w:rPr>
+    </w:lvl>
+    <w:lvl w:ilvl="2" w:tplc="04090005" w:tentative="1">
+      <w:start w:val="1"/>
+      <w:numFmt w:val="bullet"/>
+      <w:lvlText w:val=""/>
+      <w:lvlJc w:val="left"/>
+      <w:pPr>
+        <w:ind w:left="1260" w:hanging="420"/>
+      </w:pPr>
+      <w:rPr>
+        <w:rFonts w:ascii="Wingdings" w:hAnsi="Wingdings" w:hint="default"/>
+      </w:rPr>
+    </w:lvl>
+    <w:lvl w:ilvl="3" w:tplc="04090001" w:tentative="1">
+      <w:start w:val="1"/>
+      <w:numFmt w:val="bullet"/>
+      <w:lvlText w:val=""/>
+      <w:lvlJc w:val="left"/>
+      <w:pPr>
+        <w:ind w:left="1680" w:hanging="420"/>
+      </w:pPr>
+      <w:rPr>
+        <w:rFonts w:ascii="Wingdings" w:hAnsi="Wingdings" w:hint="default"/>
+      </w:rPr>
+    </w:lvl>
+    <w:lvl w:ilvl="4" w:tplc="04090003" w:tentative="1">
+      <w:start w:val="1"/>
+      <w:numFmt w:val="bullet"/>
+      <w:lvlText w:val=""/>
+      <w:lvlJc w:val="left"/>
+      <w:pPr>
+        <w:ind w:left="2100" w:hanging="420"/>
+      </w:pPr>
+      <w:rPr>
+        <w:rFonts w:ascii="Wingdings" w:hAnsi="Wingdings" w:hint="default"/>
+      </w:rPr>
+    </w:lvl>
+    <w:lvl w:ilvl="5" w:tplc="04090005" w:tentative="1">
+      <w:start w:val="1"/>
+      <w:numFmt w:val="bullet"/>
+      <w:lvlText w:val=""/>
+      <w:lvlJc w:val="left"/>
+      <w:pPr>
+        <w:ind w:left="2520" w:hanging="420"/>
+      </w:pPr>
+      <w:rPr>
+        <w:rFonts w:ascii="Wingdings" w:hAnsi="Wingdings" w:hint="default"/>
+      </w:rPr>
+    </w:lvl>
+    <w:lvl w:ilvl="6" w:tplc="04090001" w:tentative="1">
+      <w:start w:val="1"/>
+      <w:numFmt w:val="bullet"/>
+      <w:lvlText w:val=""/>
+      <w:lvlJc w:val="left"/>
+      <w:pPr>
+        <w:ind w:left="2940" w:hanging="420"/>
+      </w:pPr>
+      <w:rPr>
+        <w:rFonts w:ascii="Wingdings" w:hAnsi="Wingdings" w:hint="default"/>
+      </w:rPr>
+    </w:lvl>
+    <w:lvl w:ilvl="7" w:tplc="04090003" w:tentative="1">
+      <w:start w:val="1"/>
+      <w:numFmt w:val="bullet"/>
+      <w:lvlText w:val=""/>
+      <w:lvlJc w:val="left"/>
+      <w:pPr>
+        <w:ind w:left="3360" w:hanging="420"/>
+      </w:pPr>
+      <w:rPr>
+        <w:rFonts w:ascii="Wingdings" w:hAnsi="Wingdings" w:hint="default"/>
+      </w:rPr>
+    </w:lvl>
+    <w:lvl w:ilvl="8" w:tplc="04090005" w:tentative="1">
+      <w:start w:val="1"/>
+      <w:numFmt w:val="bullet"/>
+      <w:lvlText w:val=""/>
+      <w:lvlJc w:val="left"/>
+      <w:pPr>
+        <w:ind w:left="3780" w:hanging="420"/>
+      </w:pPr>
+      <w:rPr>
+        <w:rFonts w:ascii="Wingdings" w:hAnsi="Wingdings" w:hint="default"/>
+      </w:rPr>
+    </w:lvl>
+  </w:abstractNum>
+  <w:num w:numId="1">
+    <w:abstractNumId w:val="0"/>
+  </w:num>
+</w:numbering>
 </file>
 
 <file path=word/styles.xml><?xml version="1.0" encoding="utf-8"?>
@@ -1271,6 +1393,27 @@
       </w:tblCellMar>
     </w:tblPr>
   </w:style>
+  <w:style w:type="character" w:styleId="a6">
+    <w:name w:val="Hyperlink"/>
+    <w:basedOn w:val="a0"/>
+    <w:uiPriority w:val="99"/>
+    <w:unhideWhenUsed/>
+    <w:rsid w:val="00A83702"/>
+    <w:rPr>
+      <w:color w:val="0000FF" w:themeColor="hyperlink"/>
+      <w:u w:val="single"/>
+    </w:rPr>
+  </w:style>
+  <w:style w:type="paragraph" w:styleId="a7">
+    <w:name w:val="List Paragraph"/>
+    <w:basedOn w:val="a"/>
+    <w:uiPriority w:val="34"/>
+    <w:qFormat/>
+    <w:rsid w:val="00093E78"/>
+    <w:pPr>
+      <w:ind w:firstLineChars="200" w:firstLine="420"/>
+    </w:pPr>
+  </w:style>
 </w:styles>
 </file>
 

</xml_diff>